<commit_message>
update pages and files
</commit_message>
<xml_diff>
--- a/files/resume.docx
+++ b/files/resume.docx
@@ -6,7 +6,7 @@
       <w:pPr>
         <w:pStyle w:val="Heading1"/>
       </w:pPr>
-      <w:bookmarkStart w:id="20" w:name="header-n2"/>
+      <w:bookmarkStart w:id="20" w:name="header-n178"/>
       <w:r>
         <w:t xml:space="preserve">赵越的简历</w:t>
       </w:r>
@@ -16,7 +16,7 @@
       <w:pPr>
         <w:pStyle w:val="Heading2"/>
       </w:pPr>
-      <w:bookmarkStart w:id="21" w:name="header-n4"/>
+      <w:bookmarkStart w:id="21" w:name="header-n180"/>
       <w:r>
         <w:t xml:space="preserve">个人信息</w:t>
       </w:r>
@@ -30,7 +30,7 @@
         </w:numPr>
       </w:pPr>
       <w:r>
-        <w:t xml:space="preserve">姓名: 赵越</w:t>
+        <w:t xml:space="preserve">赵越 | 男 | 1996.03</w:t>
       </w:r>
     </w:p>
     <w:p>
@@ -41,7 +41,7 @@
         </w:numPr>
       </w:pPr>
       <w:r>
-        <w:t xml:space="preserve">性别: 男</w:t>
+        <w:t xml:space="preserve">本科 | 河南师范大学 | 计算机科学与技术专业 | 2017 年毕业</w:t>
       </w:r>
     </w:p>
     <w:p>
@@ -52,7 +52,7 @@
         </w:numPr>
       </w:pPr>
       <w:r>
-        <w:t xml:space="preserve">出生日期: 1996 / 03 / 28</w:t>
+        <w:t xml:space="preserve">手机 &amp; 微信: +86 155 6525 2838</w:t>
       </w:r>
     </w:p>
     <w:p>
@@ -63,40 +63,7 @@
         </w:numPr>
       </w:pPr>
       <w:r>
-        <w:t xml:space="preserve">教育水平: 河南师范大学 计算机科学与技术专业</w:t>
-      </w:r>
-    </w:p>
-    <w:p>
-      <w:pPr>
-        <w:numPr>
-          <w:ilvl w:val="0"/>
-          <w:numId w:val="1001"/>
-        </w:numPr>
-      </w:pPr>
-      <w:r>
-        <w:t xml:space="preserve">手机号: +86 155 6525 2838</w:t>
-      </w:r>
-    </w:p>
-    <w:p>
-      <w:pPr>
-        <w:numPr>
-          <w:ilvl w:val="0"/>
-          <w:numId w:val="1001"/>
-        </w:numPr>
-      </w:pPr>
-      <w:r>
-        <w:t xml:space="preserve">微信: zxyy63630</w:t>
-      </w:r>
-    </w:p>
-    <w:p>
-      <w:pPr>
-        <w:numPr>
-          <w:ilvl w:val="0"/>
-          <w:numId w:val="1001"/>
-        </w:numPr>
-      </w:pPr>
-      <w:r>
-        <w:t xml:space="preserve">邮箱: varzy@live.com</w:t>
+        <w:t xml:space="preserve">Email: varzy@live.com</w:t>
       </w:r>
     </w:p>
     <w:p>
@@ -147,7 +114,7 @@
       <w:pPr>
         <w:pStyle w:val="Heading2"/>
       </w:pPr>
-      <w:bookmarkStart w:id="24" w:name="header-n24"/>
+      <w:bookmarkStart w:id="24" w:name="header-n196"/>
       <w:r>
         <w:t xml:space="preserve">技能清单</w:t>
       </w:r>
@@ -157,7 +124,7 @@
       <w:pPr>
         <w:pStyle w:val="Heading3"/>
       </w:pPr>
-      <w:bookmarkStart w:id="25" w:name="header-n25"/>
+      <w:bookmarkStart w:id="25" w:name="header-n197"/>
       <w:r>
         <w:t xml:space="preserve">前端</w:t>
       </w:r>
@@ -171,7 +138,7 @@
         </w:numPr>
       </w:pPr>
       <w:r>
-        <w:t xml:space="preserve">拥有前端组件化开发思想，擅长使用 Vue 及 Vue 相关生态 (Vue Router, Vuex, Vue-Cli, Nuxt...)</w:t>
+        <w:t xml:space="preserve">熟练使用 HTML(5) + CSS(3)，掌握盒模型、文档流、弹性布局等知识，能够实现复杂的页面布局</w:t>
       </w:r>
     </w:p>
     <w:p>
@@ -182,7 +149,7 @@
         </w:numPr>
       </w:pPr>
       <w:r>
-        <w:t xml:space="preserve">掌握 ES(X) 语法</w:t>
+        <w:t xml:space="preserve">熟悉 Javascript 基本特性，了解闭包，原型链，事件循环等知识</w:t>
       </w:r>
     </w:p>
     <w:p>
@@ -193,7 +160,7 @@
         </w:numPr>
       </w:pPr>
       <w:r>
-        <w:t xml:space="preserve">有 Typescript 使用经验</w:t>
+        <w:t xml:space="preserve">熟练使用 ES6+ 语法，并有 Typescript 使用经验</w:t>
       </w:r>
     </w:p>
     <w:p>
@@ -204,7 +171,7 @@
         </w:numPr>
       </w:pPr>
       <w:r>
-        <w:t xml:space="preserve">熟练掌握 CSS3, Flex 布局等技能，能够使用 CSS 预处理器协助开发，擅长使用 Sass</w:t>
+        <w:t xml:space="preserve">拥有组件化开发思想，擅长使用 Vue 及 Vue 相关生态 (Vue Router, Vuex, Vue Cli, Nuxt...)，除此之外还能够简单使用 React, JSX 等技术</w:t>
       </w:r>
     </w:p>
     <w:p>
@@ -215,7 +182,7 @@
         </w:numPr>
       </w:pPr>
       <w:r>
-        <w:t xml:space="preserve">能够使用 Webpack, Gulp, Parcel 等工具实现简单的前端工程化</w:t>
+        <w:t xml:space="preserve">熟练使用 Sass 等 CSS 预处理器协助组织样式</w:t>
       </w:r>
     </w:p>
     <w:p>
@@ -226,7 +193,7 @@
         </w:numPr>
       </w:pPr>
       <w:r>
-        <w:t xml:space="preserve">了解主流的前端工具库，如 jQuery, Axios, ECharts, Swiper 等</w:t>
+        <w:t xml:space="preserve">能够使用 Webpack, Gulp, Parcel 等工具实现前端工程化</w:t>
       </w:r>
     </w:p>
     <w:p>
@@ -237,14 +204,25 @@
         </w:numPr>
       </w:pPr>
       <w:r>
-        <w:t xml:space="preserve">能够使用原生技术栈和 mpvue 开发微信小程序</w:t>
+        <w:t xml:space="preserve">熟练使用主流的工具库，如 ElementUI, Axios, jQuery, ECharts, Swiper 等</w:t>
+      </w:r>
+    </w:p>
+    <w:p>
+      <w:pPr>
+        <w:numPr>
+          <w:ilvl w:val="0"/>
+          <w:numId w:val="1002"/>
+        </w:numPr>
+      </w:pPr>
+      <w:r>
+        <w:t xml:space="preserve">能够使用原生技术栈和第三方框架开发微信小程序，有 mpvue 使用经验</w:t>
       </w:r>
     </w:p>
     <w:p>
       <w:pPr>
         <w:pStyle w:val="Heading3"/>
       </w:pPr>
-      <w:bookmarkStart w:id="26" w:name="header-n41"/>
+      <w:bookmarkStart w:id="26" w:name="header-n215"/>
       <w:r>
         <w:t xml:space="preserve">团队协作</w:t>
       </w:r>
@@ -258,7 +236,7 @@
         </w:numPr>
       </w:pPr>
       <w:r>
-        <w:t xml:space="preserve">熟练使用 Git，了解 Git Flow 工作流</w:t>
+        <w:t xml:space="preserve">熟练使用 Git，了解并能够践行 Git Flow 工作流</w:t>
       </w:r>
     </w:p>
     <w:p>
@@ -269,7 +247,7 @@
         </w:numPr>
       </w:pPr>
       <w:r>
-        <w:t xml:space="preserve">了解 Editorconfig 和 Eslint 等工具，愿意且乐意遵守各项语言规范</w:t>
+        <w:t xml:space="preserve">熟练使用 Eslint, Prettier, Editorconfig 等工具，乐意遵守各种规范和风格</w:t>
       </w:r>
     </w:p>
     <w:p>
@@ -280,14 +258,25 @@
         </w:numPr>
       </w:pPr>
       <w:r>
-        <w:t xml:space="preserve">习惯使用 Prettier 等工具规范自己的代码，保证每一次的分支合并都将 Clear and Beautiful</w:t>
+        <w:t xml:space="preserve">追求优雅的代码和稳健的项目架构，要求自己一定要写出当前能力下质量最高、可读性最强的代码</w:t>
+      </w:r>
+    </w:p>
+    <w:p>
+      <w:pPr>
+        <w:numPr>
+          <w:ilvl w:val="0"/>
+          <w:numId w:val="1003"/>
+        </w:numPr>
+      </w:pPr>
+      <w:r>
+        <w:t xml:space="preserve">习惯使用 Prettier 等工具规范自己的代码，</w:t>
       </w:r>
     </w:p>
     <w:p>
       <w:pPr>
         <w:pStyle w:val="Heading3"/>
       </w:pPr>
-      <w:bookmarkStart w:id="27" w:name="header-n49"/>
+      <w:bookmarkStart w:id="27" w:name="header-n223"/>
       <w:r>
         <w:t xml:space="preserve">其他</w:t>
       </w:r>
@@ -301,7 +290,7 @@
         </w:numPr>
       </w:pPr>
       <w:r>
-        <w:t xml:space="preserve">能够使用 PHP + Laravel 框架开发 Restful 接口，以及非前后端分离的项目</w:t>
+        <w:t xml:space="preserve">对 PHP, Linux, Nginx, MySQL, Redis 等后端技术栈有一定的了解</w:t>
       </w:r>
     </w:p>
     <w:p>
@@ -312,7 +301,7 @@
         </w:numPr>
       </w:pPr>
       <w:r>
-        <w:t xml:space="preserve">对 Linux, Nginx, MySQL, Redis 等后端技术栈有一定的了解</w:t>
+        <w:t xml:space="preserve">熟悉 Laravel 框架，能够开发 Restful API 接口及非前后端分离的项目</w:t>
       </w:r>
     </w:p>
     <w:p>
@@ -323,25 +312,14 @@
         </w:numPr>
       </w:pPr>
       <w:r>
-        <w:t xml:space="preserve">追求优雅的代码和稳健的项目架构，并习惯于要求自己一定要写出当前能力下质量最高的代码</w:t>
-      </w:r>
-    </w:p>
-    <w:p>
-      <w:pPr>
-        <w:numPr>
-          <w:ilvl w:val="0"/>
-          <w:numId w:val="1004"/>
-        </w:numPr>
-      </w:pPr>
-      <w:r>
-        <w:t xml:space="preserve">掌握“翻墙”技能，能够无障碍访问 Google 和 StackOverflow 等网站</w:t>
+        <w:t xml:space="preserve">掌握 “翻墙” 技能，能够无障碍访问 Google 和 StackOverflow 等网站</w:t>
       </w:r>
     </w:p>
     <w:p>
       <w:pPr>
         <w:pStyle w:val="Heading2"/>
       </w:pPr>
-      <w:bookmarkStart w:id="28" w:name="header-n59"/>
+      <w:bookmarkStart w:id="28" w:name="header-n233"/>
       <w:r>
         <w:t xml:space="preserve">工作经历</w:t>
       </w:r>
@@ -351,9 +329,9 @@
       <w:pPr>
         <w:pStyle w:val="Heading3"/>
       </w:pPr>
-      <w:bookmarkStart w:id="29" w:name="header-n60"/>
-      <w:r>
-        <w:t xml:space="preserve">2019.03 - 2020.04 紫光云技术有限公司 (数据中台团队)</w:t>
+      <w:bookmarkStart w:id="29" w:name="header-n234"/>
+      <w:r>
+        <w:t xml:space="preserve">2019.03 - 2020.04 紫光云技术有限公司</w:t>
       </w:r>
       <w:bookmarkEnd w:id="29"/>
     </w:p>
@@ -362,6 +340,68 @@
         <w:pStyle w:val="FirstParagraph"/>
       </w:pPr>
       <w:r>
+        <w:t xml:space="preserve">担任数据中台团队(天津)的前端负责人，主要负责架构设计、技术调研、公共组件封装、组内人员安排以及重难点攻克等工作。在职期间主要使用 Vue 相关生态构建 PC 端后台项目，以及使用 Nuxt 搭建门户网站。</w:t>
+      </w:r>
+    </w:p>
+    <w:p>
+      <w:pPr>
+        <w:pStyle w:val="Heading3"/>
+      </w:pPr>
+      <w:bookmarkStart w:id="30" w:name="header-n316"/>
+      <w:r>
+        <w:t xml:space="preserve">2018.05 - 2019.03 北京古点科技有限公司</w:t>
+      </w:r>
+      <w:bookmarkEnd w:id="30"/>
+    </w:p>
+    <w:p>
+      <w:pPr>
+        <w:pStyle w:val="FirstParagraph"/>
+      </w:pPr>
+      <w:r>
+        <w:t xml:space="preserve">使用 mpvue 开发商城类的小程序，并着重对选购、购物车、下单等模块进行优化。除此之外还使用 Vue + Typescript 开发了一些后台系统。</w:t>
+      </w:r>
+    </w:p>
+    <w:p>
+      <w:pPr>
+        <w:pStyle w:val="BodyText"/>
+      </w:pPr>
+      <w:r>
+        <w:t xml:space="preserve">在职期间还加强了自己的后端技能，能够使用 PHP + Laravel 开发接口和非前后端分离的门户网站。</w:t>
+      </w:r>
+    </w:p>
+    <w:p>
+      <w:pPr>
+        <w:pStyle w:val="Heading3"/>
+      </w:pPr>
+      <w:bookmarkStart w:id="31" w:name="header-n324"/>
+      <w:r>
+        <w:t xml:space="preserve">2017.08 - 2018.05 北京精准沟通传媒科技股份有限公司</w:t>
+      </w:r>
+      <w:bookmarkEnd w:id="31"/>
+    </w:p>
+    <w:p>
+      <w:pPr>
+        <w:pStyle w:val="FirstParagraph"/>
+      </w:pPr>
+      <w:r>
+        <w:t xml:space="preserve">使用 Vue 相关生态构建 PC 端、H5 和大屏项目，对接过企业微信和海康威视的视频监控系统。</w:t>
+      </w:r>
+    </w:p>
+    <w:p>
+      <w:pPr>
+        <w:pStyle w:val="Heading2"/>
+      </w:pPr>
+      <w:bookmarkStart w:id="32" w:name="header-n293"/>
+      <w:r>
+        <w:t xml:space="preserve">项目经验</w:t>
+      </w:r>
+      <w:bookmarkEnd w:id="32"/>
+    </w:p>
+    <w:p>
+      <w:pPr>
+        <w:pStyle w:val="FirstParagraph"/>
+      </w:pPr>
+      <w:r>
         <w:rPr>
           <w:b/>
         </w:rPr>
@@ -373,7 +413,7 @@
       <w:r>
         <w:t xml:space="preserve">(</w:t>
       </w:r>
-      <w:hyperlink r:id="rId30">
+      <w:hyperlink r:id="rId33">
         <w:r>
           <w:rPr>
             <w:rStyle w:val="Hyperlink"/>
@@ -384,6 +424,42 @@
       <w:r>
         <w:t xml:space="preserve">)</w:t>
       </w:r>
+      <w:r>
+        <w:t xml:space="preserve"> </w:t>
+      </w:r>
+      <w:r>
+        <w:rPr>
+          <w:rStyle w:val="VerbatimChar"/>
+        </w:rPr>
+        <w:t xml:space="preserve">紫光云</w:t>
+      </w:r>
+      <w:r>
+        <w:t xml:space="preserve"> </w:t>
+      </w:r>
+      <w:r>
+        <w:rPr>
+          <w:rStyle w:val="VerbatimChar"/>
+        </w:rPr>
+        <w:t xml:space="preserve">Vue</w:t>
+      </w:r>
+      <w:r>
+        <w:t xml:space="preserve"> </w:t>
+      </w:r>
+      <w:r>
+        <w:rPr>
+          <w:rStyle w:val="VerbatimChar"/>
+        </w:rPr>
+        <w:t xml:space="preserve">PC</w:t>
+      </w:r>
+      <w:r>
+        <w:t xml:space="preserve"> </w:t>
+      </w:r>
+      <w:r>
+        <w:rPr>
+          <w:rStyle w:val="VerbatimChar"/>
+        </w:rPr>
+        <w:t xml:space="preserve">Database</w:t>
+      </w:r>
     </w:p>
     <w:p>
       <w:pPr>
@@ -398,7 +474,7 @@
         <w:pStyle w:val="BlockText"/>
       </w:pPr>
       <w:r>
-        <w:t xml:space="preserve">重难点在于接口管理、布局、无限级菜单、多标签页以及页面复用等几个方面。项目对 Axios 进行了封装用于请求接口，可通过添加自定义配置实现自动提示错误信息、自动开启页面 loading 等效果；使用 Vuex 和 Vue Router 的导航守卫实现了在同一布局下，不同数据库自动加载各自导航菜单的功能；导航菜单能够通过路由配置自动维护；通过 Vuex 和 keep-alive 组件实现了页面内的多标签页效果。</w:t>
+        <w:t xml:space="preserve">重难点在于布局、无限级导航菜单、接口管理、多标签页以及接口管理等几个方面。项目对 Axios 进行了封装，可通过添加自定义配置实现自动提示错误信息、自动开启页面 loading 等效果；结合 Vuex 和 Vue Router 的导航守卫实现了不同数据库自动加载各自导航菜单的功能；导航菜单能够通过路由配置自动维护；通过 Vuex 和 keep-alive 组件实现了页面内的多标签页效果；结合 ElementUI 中的 ElTree 组件实现了数据库表信息的多级懒加载和动态更新。除上述重难点外，项目还实现了表单验证类封装、拖拽改变侧边栏宽度等诸多功能。</w:t>
       </w:r>
     </w:p>
     <w:p>
@@ -406,7 +482,7 @@
         <w:pStyle w:val="BlockText"/>
       </w:pPr>
       <w:r>
-        <w:t xml:space="preserve">除上述重难点外，项目还实现了表信息树的多层级懒加载、右键菜单、表单验证类封装等诸多功能。</w:t>
+        <w:t xml:space="preserve">入职后曾组织对项目进行了渐进式的优化，大幅提高了代码复用率，代码量减少了约 40%；通过更合理的设计大幅提高了页面性能，主要体现在每种数据库只能加载属于自己的组件。</w:t>
       </w:r>
     </w:p>
     <w:p>
@@ -419,6 +495,51 @@
         </w:rPr>
         <w:t xml:space="preserve">模型设计器</w:t>
       </w:r>
+      <w:r>
+        <w:t xml:space="preserve"> </w:t>
+      </w:r>
+      <w:r>
+        <w:rPr>
+          <w:rStyle w:val="VerbatimChar"/>
+        </w:rPr>
+        <w:t xml:space="preserve">紫光云</w:t>
+      </w:r>
+      <w:r>
+        <w:t xml:space="preserve"> </w:t>
+      </w:r>
+      <w:r>
+        <w:rPr>
+          <w:rStyle w:val="VerbatimChar"/>
+        </w:rPr>
+        <w:t xml:space="preserve">Vue</w:t>
+      </w:r>
+      <w:r>
+        <w:t xml:space="preserve"> </w:t>
+      </w:r>
+      <w:r>
+        <w:rPr>
+          <w:rStyle w:val="VerbatimChar"/>
+        </w:rPr>
+        <w:t xml:space="preserve">PC</w:t>
+      </w:r>
+      <w:r>
+        <w:t xml:space="preserve"> </w:t>
+      </w:r>
+      <w:r>
+        <w:rPr>
+          <w:rStyle w:val="VerbatimChar"/>
+        </w:rPr>
+        <w:t xml:space="preserve">拖拽</w:t>
+      </w:r>
+      <w:r>
+        <w:t xml:space="preserve"> </w:t>
+      </w:r>
+      <w:r>
+        <w:rPr>
+          <w:rStyle w:val="VerbatimChar"/>
+        </w:rPr>
+        <w:t xml:space="preserve">OOC</w:t>
+      </w:r>
     </w:p>
     <w:p>
       <w:pPr>
@@ -433,7 +554,7 @@
         <w:pStyle w:val="BlockText"/>
       </w:pPr>
       <w:r>
-        <w:t xml:space="preserve">项目中使用了 HTML 原生的拖拽 API，配合 ElTree 组件同时实现了懒加载和无限级展开效果。为了尽可能实现代码复用以及树节点拖拽后自动更新的效果，项目使用了大量的面向对象设计，每一个模型、分组、树节点对象均经由 Class 创建，保证数据结构的稳定。</w:t>
+        <w:t xml:space="preserve">项目使用了 HTML 原生的拖拽 API，配合 ElTree 组件同时实现了无限级懒加载和动态更新效果。由于需求较为复杂，仅使用 Vue 组件并不足以保证灵活、复用和可扩展，因此项目还引入了 Model 层，使用了大量的面向对象设计，每一个模型、分组、树节点对象的属性和方法均在 Class 中实现，并且约定每个对象都通过 Class 实例化，以此保证数据结构的稳定。</w:t>
       </w:r>
     </w:p>
     <w:p>
@@ -452,7 +573,7 @@
       <w:r>
         <w:t xml:space="preserve">(</w:t>
       </w:r>
-      <w:hyperlink r:id="rId31">
+      <w:hyperlink r:id="rId34">
         <w:r>
           <w:rPr>
             <w:rStyle w:val="Hyperlink"/>
@@ -463,6 +584,51 @@
       <w:r>
         <w:t xml:space="preserve">)</w:t>
       </w:r>
+      <w:r>
+        <w:t xml:space="preserve"> </w:t>
+      </w:r>
+      <w:r>
+        <w:rPr>
+          <w:rStyle w:val="VerbatimChar"/>
+        </w:rPr>
+        <w:t xml:space="preserve">紫光云</w:t>
+      </w:r>
+      <w:r>
+        <w:t xml:space="preserve"> </w:t>
+      </w:r>
+      <w:r>
+        <w:rPr>
+          <w:rStyle w:val="VerbatimChar"/>
+        </w:rPr>
+        <w:t xml:space="preserve">Vue</w:t>
+      </w:r>
+      <w:r>
+        <w:t xml:space="preserve"> </w:t>
+      </w:r>
+      <w:r>
+        <w:rPr>
+          <w:rStyle w:val="VerbatimChar"/>
+        </w:rPr>
+        <w:t xml:space="preserve">PC</w:t>
+      </w:r>
+      <w:r>
+        <w:t xml:space="preserve"> </w:t>
+      </w:r>
+      <w:r>
+        <w:rPr>
+          <w:rStyle w:val="VerbatimChar"/>
+        </w:rPr>
+        <w:t xml:space="preserve">Kibana</w:t>
+      </w:r>
+      <w:r>
+        <w:t xml:space="preserve"> </w:t>
+      </w:r>
+      <w:r>
+        <w:rPr>
+          <w:rStyle w:val="VerbatimChar"/>
+        </w:rPr>
+        <w:t xml:space="preserve">ELK</w:t>
+      </w:r>
     </w:p>
     <w:p>
       <w:pPr>
@@ -477,18 +643,8 @@
         <w:pStyle w:val="BlockText"/>
       </w:pPr>
       <w:r>
-        <w:t xml:space="preserve">前端的重点在于需要通过 iframe 内嵌一个定制化的 Kibana 服务，而难点在于 Kibana 作为一个巨型项目，资料甚少。 最终我仍然解决了各种问题，在 Linux 系统下完成了对 Kibana 开源版的定制开发和编译，并且编写了项目的 Nginx 配置，保证各个组件间能够正常通信。</w:t>
-      </w:r>
-    </w:p>
-    <w:p>
-      <w:pPr>
-        <w:pStyle w:val="Heading3"/>
-      </w:pPr>
-      <w:bookmarkStart w:id="32" w:name="header-n74"/>
-      <w:r>
-        <w:t xml:space="preserve">2018.05 - 2019.03 北京古点科技有限公司</w:t>
-      </w:r>
-      <w:bookmarkEnd w:id="32"/>
+        <w:t xml:space="preserve">前端的重难点在于需要通过 iframe 内嵌一个定制化的 Kibana 服务。由于资料甚少，花了大量的时间在前期调研和阅读源码上，最终在 Linux 系统下完成了对 Kibana 开源版的定制开发和编译，并且编写了项目的整体 Nginx 配置，保证各个组件间能够正常通信。</w:t>
+      </w:r>
     </w:p>
     <w:p>
       <w:pPr>
@@ -500,13 +656,49 @@
         </w:rPr>
         <w:t xml:space="preserve">dotcom space 微信小程序</w:t>
       </w:r>
+      <w:r>
+        <w:t xml:space="preserve"> </w:t>
+      </w:r>
+      <w:r>
+        <w:rPr>
+          <w:rStyle w:val="VerbatimChar"/>
+        </w:rPr>
+        <w:t xml:space="preserve">古点</w:t>
+      </w:r>
+      <w:r>
+        <w:t xml:space="preserve"> </w:t>
+      </w:r>
+      <w:r>
+        <w:rPr>
+          <w:rStyle w:val="VerbatimChar"/>
+        </w:rPr>
+        <w:t xml:space="preserve">微信小程序</w:t>
+      </w:r>
+      <w:r>
+        <w:t xml:space="preserve"> </w:t>
+      </w:r>
+      <w:r>
+        <w:rPr>
+          <w:rStyle w:val="VerbatimChar"/>
+        </w:rPr>
+        <w:t xml:space="preserve">mpvue</w:t>
+      </w:r>
+      <w:r>
+        <w:t xml:space="preserve"> </w:t>
+      </w:r>
+      <w:r>
+        <w:rPr>
+          <w:rStyle w:val="VerbatimChar"/>
+        </w:rPr>
+        <w:t xml:space="preserve">商城</w:t>
+      </w:r>
     </w:p>
     <w:p>
       <w:pPr>
         <w:pStyle w:val="BlockText"/>
       </w:pPr>
       <w:r>
-        <w:t xml:space="preserve">一个商城类微信小程序，使用 mpvue + Vuex 开发。涉及商品选购、购物车、商品优惠和 Vip 会员等功能。小程序中的页面及组件均自行开发，未使用任何第三方样式库或组件库。</w:t>
+        <w:t xml:space="preserve">一个商城类的微信小程序，使用 mpvue + Vuex 开发。小程序中的页面及组件均自行开发，未使用任何第三方样式库或组件库。</w:t>
       </w:r>
     </w:p>
     <w:p>
@@ -514,7 +706,7 @@
         <w:pStyle w:val="BlockText"/>
       </w:pPr>
       <w:r>
-        <w:t xml:space="preserve">曾重点对购物车模块的性能进行了优化，大幅降低了时间复杂度，提高了增删商品的速度。</w:t>
+        <w:t xml:space="preserve">小程序涉及商品选购、购物车、商品优惠、库存、下单和 VIP 会员等功能。为了解决商品优惠、VIP 优惠、优惠券等功能对价格的影响，对 Vuex 中的各种数据流向进行了控制，兼顾了性能和可维护性；由于购物车模块曾遇到了性能瓶颈，因此着重对其进行了性能优化，旨在提高了增删商品的速度，优化后实现了瞬间增删商品；多次优化下单模块，着重对下单时的十几种异常行为进行了针对性处理。</w:t>
       </w:r>
     </w:p>
     <w:p>
@@ -527,13 +719,76 @@
         </w:rPr>
         <w:t xml:space="preserve">日世冰淇淋机的管理后台及接口</w:t>
       </w:r>
+      <w:r>
+        <w:t xml:space="preserve"> </w:t>
+      </w:r>
+      <w:r>
+        <w:rPr>
+          <w:rStyle w:val="VerbatimChar"/>
+        </w:rPr>
+        <w:t xml:space="preserve">古点</w:t>
+      </w:r>
+      <w:r>
+        <w:t xml:space="preserve"> </w:t>
+      </w:r>
+      <w:r>
+        <w:rPr>
+          <w:rStyle w:val="VerbatimChar"/>
+        </w:rPr>
+        <w:t xml:space="preserve">Vue</w:t>
+      </w:r>
+      <w:r>
+        <w:t xml:space="preserve"> </w:t>
+      </w:r>
+      <w:r>
+        <w:rPr>
+          <w:rStyle w:val="VerbatimChar"/>
+        </w:rPr>
+        <w:t xml:space="preserve">Typescript</w:t>
+      </w:r>
+      <w:r>
+        <w:t xml:space="preserve"> </w:t>
+      </w:r>
+      <w:r>
+        <w:rPr>
+          <w:rStyle w:val="VerbatimChar"/>
+        </w:rPr>
+        <w:t xml:space="preserve">RBAC</w:t>
+      </w:r>
+      <w:r>
+        <w:t xml:space="preserve"> </w:t>
+      </w:r>
+      <w:r>
+        <w:rPr>
+          <w:rStyle w:val="VerbatimChar"/>
+        </w:rPr>
+        <w:t xml:space="preserve">Lumen</w:t>
+      </w:r>
+      <w:r>
+        <w:t xml:space="preserve"> </w:t>
+      </w:r>
+      <w:r>
+        <w:rPr>
+          <w:rStyle w:val="VerbatimChar"/>
+        </w:rPr>
+        <w:t xml:space="preserve">PHP</w:t>
+      </w:r>
+      <w:r>
+        <w:t xml:space="preserve"> </w:t>
+      </w:r>
+      <w:r>
+        <w:rPr>
+          <w:rStyle w:val="VerbatimChar"/>
+        </w:rPr>
+        <w:t xml:space="preserve">API</w:t>
+      </w:r>
     </w:p>
     <w:p>
       <w:pPr>
         <w:pStyle w:val="BlockText"/>
       </w:pPr>
       <w:r>
-        <w:t xml:space="preserve">管理后台使用 Vue CLI + ElementUI + Typescript 搭建。通过对 Vue 路由的加工实现了导航菜单的 RBAC 效果。</w:t>
+        <w:t xml:space="preserve">管理后台使用 Vue CLI + ElementUI + Typescript 搭建。</w:t>
       </w:r>
     </w:p>
     <w:p>
@@ -541,18 +796,16 @@
         <w:pStyle w:val="BlockText"/>
       </w:pPr>
       <w:r>
-        <w:t xml:space="preserve">后端接口使用 Lumen 开发。项目中我负责了数据表设计，关联模型的建立，RBAC 权限管理以及页面相关的接口开发。</w:t>
-      </w:r>
-    </w:p>
-    <w:p>
-      <w:pPr>
-        <w:pStyle w:val="Heading3"/>
-      </w:pPr>
-      <w:bookmarkStart w:id="33" w:name="header-n83"/>
-      <w:r>
-        <w:t xml:space="preserve">2017.08 - 2018.05 北京精准沟通传媒科技股份有限公司</w:t>
-      </w:r>
-      <w:bookmarkEnd w:id="33"/>
+        <w:t xml:space="preserve">结合 TS 中的 Interface、Enum 等机制，使用 TS 开发的权限、http 请求、路由守卫等模块获得了更高的稳定性和可维护性。除此之外，项目还通过对 Vue 路由的加工实现了导航菜单的 RBAC 效果。</w:t>
+      </w:r>
+    </w:p>
+    <w:p>
+      <w:pPr>
+        <w:pStyle w:val="BlockText"/>
+      </w:pPr>
+      <w:r>
+        <w:t xml:space="preserve">后端接口使用 Lumen 开发，我负责了除统计类的复杂接口外的全量项目开发，如数据表设计，关联模型的建立，RBAC 权限管理，Restful API 等。</w:t>
+      </w:r>
     </w:p>
     <w:p>
       <w:pPr>
@@ -564,6 +817,51 @@
         </w:rPr>
         <w:t xml:space="preserve">红旗汽车 DMP 系统</w:t>
       </w:r>
+      <w:r>
+        <w:t xml:space="preserve"> </w:t>
+      </w:r>
+      <w:r>
+        <w:rPr>
+          <w:rStyle w:val="VerbatimChar"/>
+        </w:rPr>
+        <w:t xml:space="preserve">精准沟通</w:t>
+      </w:r>
+      <w:r>
+        <w:t xml:space="preserve"> </w:t>
+      </w:r>
+      <w:r>
+        <w:rPr>
+          <w:rStyle w:val="VerbatimChar"/>
+        </w:rPr>
+        <w:t xml:space="preserve">PC</w:t>
+      </w:r>
+      <w:r>
+        <w:t xml:space="preserve"> </w:t>
+      </w:r>
+      <w:r>
+        <w:rPr>
+          <w:rStyle w:val="VerbatimChar"/>
+        </w:rPr>
+        <w:t xml:space="preserve">H5</w:t>
+      </w:r>
+      <w:r>
+        <w:t xml:space="preserve"> </w:t>
+      </w:r>
+      <w:r>
+        <w:rPr>
+          <w:rStyle w:val="VerbatimChar"/>
+        </w:rPr>
+        <w:t xml:space="preserve">大屏</w:t>
+      </w:r>
+      <w:r>
+        <w:t xml:space="preserve"> </w:t>
+      </w:r>
+      <w:r>
+        <w:rPr>
+          <w:rStyle w:val="VerbatimChar"/>
+        </w:rPr>
+        <w:t xml:space="preserve">ECharts</w:t>
+      </w:r>
     </w:p>
     <w:p>
       <w:pPr>
@@ -578,25 +876,149 @@
         <w:pStyle w:val="BlockText"/>
       </w:pPr>
       <w:r>
-        <w:t xml:space="preserve">H5 端和大屏端涉及大量的 ECharts 图表，因此封装了一个工具，可通过链式操作快速生成 Echarts 配置。大屏端还对接了海康威视的视频监控系统，通过 Video.js 实现了 m3u8 视频流的直播播放。</w:t>
+        <w:t xml:space="preserve">H5 端和大屏端涉及大量的 ECharts 图表，因此封装了一个可通过链式操作快速生成 Echarts 配置的工具。大屏端还对接了海康威视的视频监控系统，通过 Video.js 实现了 m3u8 视频流的直播播放。</w:t>
+      </w:r>
+    </w:p>
+    <w:p>
+      <w:pPr>
+        <w:pStyle w:val="FirstParagraph"/>
+      </w:pPr>
+      <w:r>
+        <w:rPr>
+          <w:b/>
+        </w:rPr>
+        <w:t xml:space="preserve">开源项目</w:t>
+      </w:r>
+      <w:r>
+        <w:t xml:space="preserve"> </w:t>
+      </w:r>
+      <w:r>
+        <w:rPr>
+          <w:rStyle w:val="VerbatimChar"/>
+        </w:rPr>
+        <w:t xml:space="preserve">开源</w:t>
+      </w:r>
+      <w:r>
+        <w:t xml:space="preserve"> </w:t>
+      </w:r>
+      <w:r>
+        <w:rPr>
+          <w:rStyle w:val="VerbatimChar"/>
+        </w:rPr>
+        <w:t xml:space="preserve">Github</w:t>
+      </w:r>
+    </w:p>
+    <w:p>
+      <w:pPr>
+        <w:numPr>
+          <w:ilvl w:val="0"/>
+          <w:numId w:val="1005"/>
+        </w:numPr>
+      </w:pPr>
+      <w:hyperlink r:id="rId35">
+        <w:r>
+          <w:rPr>
+            <w:rStyle w:val="Hyperlink"/>
+          </w:rPr>
+          <w:t xml:space="preserve">hexo-theme-slience</w:t>
+        </w:r>
+      </w:hyperlink>
+      <w:r>
+        <w:t xml:space="preserve">: 一个简约的 Hexo 博客主题</w:t>
+      </w:r>
+    </w:p>
+    <w:p>
+      <w:pPr>
+        <w:numPr>
+          <w:ilvl w:val="0"/>
+          <w:numId w:val="1005"/>
+        </w:numPr>
+      </w:pPr>
+      <w:hyperlink r:id="rId36">
+        <w:r>
+          <w:rPr>
+            <w:rStyle w:val="Hyperlink"/>
+          </w:rPr>
+          <w:t xml:space="preserve">django-mix</w:t>
+        </w:r>
+      </w:hyperlink>
+      <w:r>
+        <w:t xml:space="preserve">: 一个基于 Django 和 Laravel-Mix 的，非前后端分离的网站项目脚手架，提供一种更优雅得处理前端资源的思路。详见博客</w:t>
+      </w:r>
+      <w:r>
+        <w:t xml:space="preserve"> </w:t>
+      </w:r>
+      <w:hyperlink r:id="rId37">
+        <w:r>
+          <w:rPr>
+            <w:rStyle w:val="Hyperlink"/>
+          </w:rPr>
+          <w:t xml:space="preserve">前后端不分离，也要优雅得写前端！</w:t>
+        </w:r>
+      </w:hyperlink>
+    </w:p>
+    <w:p>
+      <w:pPr>
+        <w:numPr>
+          <w:ilvl w:val="0"/>
+          <w:numId w:val="1005"/>
+        </w:numPr>
+      </w:pPr>
+      <w:hyperlink r:id="rId38">
+        <w:r>
+          <w:rPr>
+            <w:rStyle w:val="Hyperlink"/>
+          </w:rPr>
+          <w:t xml:space="preserve">vue-admin-scaffold</w:t>
+        </w:r>
+      </w:hyperlink>
+      <w:r>
+        <w:t xml:space="preserve">: 一款集合了各种可能是“最佳实践”的 Vue 管理后台脚手架。</w:t>
+      </w:r>
+      <w:hyperlink r:id="rId39">
+        <w:r>
+          <w:rPr>
+            <w:rStyle w:val="Hyperlink"/>
+          </w:rPr>
+          <w:t xml:space="preserve">预览地址</w:t>
+        </w:r>
+      </w:hyperlink>
+    </w:p>
+    <w:p>
+      <w:pPr>
+        <w:numPr>
+          <w:ilvl w:val="0"/>
+          <w:numId w:val="1005"/>
+        </w:numPr>
+      </w:pPr>
+      <w:hyperlink r:id="rId40">
+        <w:r>
+          <w:rPr>
+            <w:rStyle w:val="Hyperlink"/>
+          </w:rPr>
+          <w:t xml:space="preserve">fed</w:t>
+        </w:r>
+      </w:hyperlink>
+      <w:r>
+        <w:t xml:space="preserve">: 我正在践行的，用于自我约束的前端编码规范</w:t>
       </w:r>
     </w:p>
     <w:p>
       <w:pPr>
         <w:pStyle w:val="Heading2"/>
       </w:pPr>
-      <w:bookmarkStart w:id="34" w:name="header-n88"/>
+      <w:bookmarkStart w:id="41" w:name="header-n262"/>
       <w:r>
         <w:t xml:space="preserve">自我评价</w:t>
       </w:r>
-      <w:bookmarkEnd w:id="34"/>
+      <w:bookmarkEnd w:id="41"/>
     </w:p>
     <w:p>
       <w:pPr>
         <w:pStyle w:val="FirstParagraph"/>
       </w:pPr>
       <w:r>
-        <w:t xml:space="preserve">A curious geek. 乐于接受新知识和新技术，喜欢折腾各种软件和硬件。善于使用各种能提升工作幸福感的生产力工具。</w:t>
+        <w:t xml:space="preserve">A curious geek. 正版主义者，开源主义者。乐于接受新知识和新技术，喜欢折腾各种软件和硬件。善于使用各种能提升工作幸福感的生产力工具。</w:t>
       </w:r>
     </w:p>
     <w:p>
@@ -620,7 +1042,7 @@
         <w:pStyle w:val="BodyText"/>
       </w:pPr>
       <w:r>
-        <w:t xml:space="preserve">A nice guy. 正版主义者，开源主义者。性格开朗，易相处，面对姑娘时也许会羞涩。执行力高，拒绝拖拉。纵然有着身为程序员的小骄傲，但时刻牢记自己仅仅是一个站在巨人肩膀上默默攀爬的后辈。</w:t>
+        <w:t xml:space="preserve">A nice guy. 性格开朗，易相处，面对姑娘时也许会羞涩。守时，执行力高，拒绝拖拉。纵然有着身为程序员的小骄傲，但时刻牢记自己仅仅是一个站在巨人肩膀上默默攀爬的后辈。</w:t>
       </w:r>
     </w:p>
     <w:sectPr/>
@@ -872,6 +1294,9 @@
     <w:abstractNumId w:val="991"/>
   </w:num>
   <w:num w:numId="1004">
+    <w:abstractNumId w:val="991"/>
+  </w:num>
+  <w:num w:numId="1005">
     <w:abstractNumId w:val="991"/>
   </w:num>
 </w:numbering>

</xml_diff>